<commit_message>
changed the link address for the provided links
</commit_message>
<xml_diff>
--- a/files/Resume.docx
+++ b/files/Resume.docx
@@ -1,6 +1,6 @@
 
 <file path=word/document.xml><?xml version="1.0" encoding="utf-8"?>
-<w:document xmlns:wpc="http://schemas.microsoft.com/office/word/2010/wordprocessingCanvas" xmlns:mc="http://schemas.openxmlformats.org/markup-compatibility/2006" xmlns:o="urn:schemas-microsoft-com:office:office" xmlns:r="http://schemas.openxmlformats.org/officeDocument/2006/relationships" xmlns:m="http://schemas.openxmlformats.org/officeDocument/2006/math" xmlns:v="urn:schemas-microsoft-com:vml" xmlns:wp14="http://schemas.microsoft.com/office/word/2010/wordprocessingDrawing" xmlns:wp="http://schemas.openxmlformats.org/drawingml/2006/wordprocessingDrawing" xmlns:w10="urn:schemas-microsoft-com:office:word" xmlns:w="http://schemas.openxmlformats.org/wordprocessingml/2006/main" xmlns:w14="http://schemas.microsoft.com/office/word/2010/wordml" xmlns:w15="http://schemas.microsoft.com/office/word/2012/wordml" xmlns:wpg="http://schemas.microsoft.com/office/word/2010/wordprocessingGroup" xmlns:wpi="http://schemas.microsoft.com/office/word/2010/wordprocessingInk" xmlns:wne="http://schemas.microsoft.com/office/word/2006/wordml" xmlns:wps="http://schemas.microsoft.com/office/word/2010/wordprocessingShape" mc:Ignorable="w14 w15 wp14">
+<w:document xmlns:wpc="http://schemas.microsoft.com/office/word/2010/wordprocessingCanvas" xmlns:cx="http://schemas.microsoft.com/office/drawing/2014/chartex" xmlns:cx1="http://schemas.microsoft.com/office/drawing/2015/9/8/chartex" xmlns:cx2="http://schemas.microsoft.com/office/drawing/2015/10/21/chartex" xmlns:mc="http://schemas.openxmlformats.org/markup-compatibility/2006" xmlns:o="urn:schemas-microsoft-com:office:office" xmlns:r="http://schemas.openxmlformats.org/officeDocument/2006/relationships" xmlns:m="http://schemas.openxmlformats.org/officeDocument/2006/math" xmlns:v="urn:schemas-microsoft-com:vml" xmlns:wp14="http://schemas.microsoft.com/office/word/2010/wordprocessingDrawing" xmlns:wp="http://schemas.openxmlformats.org/drawingml/2006/wordprocessingDrawing" xmlns:w10="urn:schemas-microsoft-com:office:word" xmlns:w="http://schemas.openxmlformats.org/wordprocessingml/2006/main" xmlns:w14="http://schemas.microsoft.com/office/word/2010/wordml" xmlns:w15="http://schemas.microsoft.com/office/word/2012/wordml" xmlns:w16se="http://schemas.microsoft.com/office/word/2015/wordml/symex" xmlns:wpg="http://schemas.microsoft.com/office/word/2010/wordprocessingGroup" xmlns:wpi="http://schemas.microsoft.com/office/word/2010/wordprocessingInk" xmlns:wne="http://schemas.microsoft.com/office/word/2006/wordml" xmlns:wps="http://schemas.microsoft.com/office/word/2010/wordprocessingShape" mc:Ignorable="w14 w15 w16se wp14">
   <w:body>
     <w:p>
       <w:pPr>
@@ -256,8 +256,21 @@
             <w:bdr w:val="none" w:sz="0" w:space="0" w:color="auto" w:frame="1"/>
             <w:shd w:val="clear" w:color="auto" w:fill="FFFFFF"/>
           </w:rPr>
-          <w:t>github.com/lkbhargav</w:t>
+          <w:t>github.com/</w:t>
         </w:r>
+        <w:proofErr w:type="spellStart"/>
+        <w:r>
+          <w:rPr>
+            <w:rStyle w:val="Hyperlink"/>
+            <w:rFonts w:ascii="Arial" w:hAnsi="Arial" w:cs="Arial"/>
+            <w:sz w:val="20"/>
+            <w:szCs w:val="20"/>
+            <w:bdr w:val="none" w:sz="0" w:space="0" w:color="auto" w:frame="1"/>
+            <w:shd w:val="clear" w:color="auto" w:fill="FFFFFF"/>
+          </w:rPr>
+          <w:t>lkbhargav</w:t>
+        </w:r>
+        <w:proofErr w:type="spellEnd"/>
       </w:hyperlink>
     </w:p>
     <w:p>
@@ -809,12 +822,21 @@
         </w:rPr>
         <w:t xml:space="preserve">, </w:t>
       </w:r>
-      <w:r>
-        <w:rPr>
-          <w:rFonts w:ascii="Arial" w:hAnsi="Arial" w:cs="Arial"/>
-          <w:b/>
-        </w:rPr>
-        <w:t>Vishveshwaraya Technological University</w:t>
+      <w:proofErr w:type="spellStart"/>
+      <w:r>
+        <w:rPr>
+          <w:rFonts w:ascii="Arial" w:hAnsi="Arial" w:cs="Arial"/>
+          <w:b/>
+        </w:rPr>
+        <w:t>Vishveshwaraya</w:t>
+      </w:r>
+      <w:proofErr w:type="spellEnd"/>
+      <w:r>
+        <w:rPr>
+          <w:rFonts w:ascii="Arial" w:hAnsi="Arial" w:cs="Arial"/>
+          <w:b/>
+        </w:rPr>
+        <w:t xml:space="preserve"> Technological University</w:t>
       </w:r>
       <w:r>
         <w:rPr>
@@ -1225,7 +1247,21 @@
           <w:rFonts w:ascii="Arial" w:hAnsi="Arial" w:cs="Arial"/>
           <w:sz w:val="22"/>
         </w:rPr>
-        <w:t xml:space="preserve"> CSS, JavaS</w:t>
+        <w:t>CSS</w:t>
+      </w:r>
+      <w:r>
+        <w:rPr>
+          <w:rFonts w:ascii="Arial" w:hAnsi="Arial" w:cs="Arial"/>
+          <w:sz w:val="22"/>
+        </w:rPr>
+        <w:t>, LESS</w:t>
+      </w:r>
+      <w:r>
+        <w:rPr>
+          <w:rFonts w:ascii="Arial" w:hAnsi="Arial" w:cs="Arial"/>
+          <w:sz w:val="22"/>
+        </w:rPr>
+        <w:t>, JavaS</w:t>
       </w:r>
       <w:r>
         <w:rPr>
@@ -1269,12 +1305,37 @@
         </w:rPr>
         <w:t xml:space="preserve">JS, </w:t>
       </w:r>
-      <w:r>
-        <w:rPr>
-          <w:rFonts w:ascii="Arial" w:hAnsi="Arial" w:cs="Arial"/>
-          <w:sz w:val="22"/>
-        </w:rPr>
-        <w:t>Freemarker, Thymeleaf, Tomcat, Spark, Maven</w:t>
+      <w:proofErr w:type="spellStart"/>
+      <w:r>
+        <w:rPr>
+          <w:rFonts w:ascii="Arial" w:hAnsi="Arial" w:cs="Arial"/>
+          <w:sz w:val="22"/>
+        </w:rPr>
+        <w:t>Freemarker</w:t>
+      </w:r>
+      <w:proofErr w:type="spellEnd"/>
+      <w:r>
+        <w:rPr>
+          <w:rFonts w:ascii="Arial" w:hAnsi="Arial" w:cs="Arial"/>
+          <w:sz w:val="22"/>
+        </w:rPr>
+        <w:t xml:space="preserve">, </w:t>
+      </w:r>
+      <w:proofErr w:type="spellStart"/>
+      <w:r>
+        <w:rPr>
+          <w:rFonts w:ascii="Arial" w:hAnsi="Arial" w:cs="Arial"/>
+          <w:sz w:val="22"/>
+        </w:rPr>
+        <w:t>Thymeleaf</w:t>
+      </w:r>
+      <w:proofErr w:type="spellEnd"/>
+      <w:r>
+        <w:rPr>
+          <w:rFonts w:ascii="Arial" w:hAnsi="Arial" w:cs="Arial"/>
+          <w:sz w:val="22"/>
+        </w:rPr>
+        <w:t>, Tomcat, Spark, Maven</w:t>
       </w:r>
       <w:r>
         <w:rPr>
@@ -1361,7 +1422,23 @@
           <w:rFonts w:ascii="Arial" w:hAnsi="Arial" w:cs="Arial"/>
           <w:sz w:val="22"/>
         </w:rPr>
-        <w:t xml:space="preserve"> XCode,</w:t>
+        <w:t xml:space="preserve"> </w:t>
+      </w:r>
+      <w:proofErr w:type="spellStart"/>
+      <w:r>
+        <w:rPr>
+          <w:rFonts w:ascii="Arial" w:hAnsi="Arial" w:cs="Arial"/>
+          <w:sz w:val="22"/>
+        </w:rPr>
+        <w:t>XCode</w:t>
+      </w:r>
+      <w:proofErr w:type="spellEnd"/>
+      <w:r>
+        <w:rPr>
+          <w:rFonts w:ascii="Arial" w:hAnsi="Arial" w:cs="Arial"/>
+          <w:sz w:val="22"/>
+        </w:rPr>
+        <w:t>,</w:t>
       </w:r>
       <w:r>
         <w:rPr>
@@ -1382,7 +1459,23 @@
           <w:rFonts w:ascii="Arial" w:hAnsi="Arial" w:cs="Arial"/>
           <w:sz w:val="22"/>
         </w:rPr>
-        <w:t xml:space="preserve"> ItelliJ,</w:t>
+        <w:t xml:space="preserve"> </w:t>
+      </w:r>
+      <w:proofErr w:type="spellStart"/>
+      <w:r>
+        <w:rPr>
+          <w:rFonts w:ascii="Arial" w:hAnsi="Arial" w:cs="Arial"/>
+          <w:sz w:val="22"/>
+        </w:rPr>
+        <w:t>ItelliJ</w:t>
+      </w:r>
+      <w:proofErr w:type="spellEnd"/>
+      <w:r>
+        <w:rPr>
+          <w:rFonts w:ascii="Arial" w:hAnsi="Arial" w:cs="Arial"/>
+          <w:sz w:val="22"/>
+        </w:rPr>
+        <w:t>,</w:t>
       </w:r>
       <w:r>
         <w:rPr>
@@ -1391,12 +1484,21 @@
         </w:rPr>
         <w:t xml:space="preserve"> Visual Studio, </w:t>
       </w:r>
-      <w:r>
-        <w:rPr>
-          <w:rFonts w:ascii="Arial" w:hAnsi="Arial" w:cs="Arial"/>
-          <w:sz w:val="22"/>
-        </w:rPr>
-        <w:t>LabView, FTK Imager,</w:t>
+      <w:proofErr w:type="spellStart"/>
+      <w:r>
+        <w:rPr>
+          <w:rFonts w:ascii="Arial" w:hAnsi="Arial" w:cs="Arial"/>
+          <w:sz w:val="22"/>
+        </w:rPr>
+        <w:t>LabView</w:t>
+      </w:r>
+      <w:proofErr w:type="spellEnd"/>
+      <w:r>
+        <w:rPr>
+          <w:rFonts w:ascii="Arial" w:hAnsi="Arial" w:cs="Arial"/>
+          <w:sz w:val="22"/>
+        </w:rPr>
+        <w:t>, FTK Imager,</w:t>
       </w:r>
       <w:r>
         <w:rPr>
@@ -1410,8 +1512,17 @@
           <w:rFonts w:ascii="Arial" w:hAnsi="Arial" w:cs="Arial"/>
           <w:sz w:val="22"/>
         </w:rPr>
-        <w:t xml:space="preserve"> WinHex</w:t>
-      </w:r>
+        <w:t xml:space="preserve"> </w:t>
+      </w:r>
+      <w:proofErr w:type="spellStart"/>
+      <w:r>
+        <w:rPr>
+          <w:rFonts w:ascii="Arial" w:hAnsi="Arial" w:cs="Arial"/>
+          <w:sz w:val="22"/>
+        </w:rPr>
+        <w:t>WinHex</w:t>
+      </w:r>
+      <w:proofErr w:type="spellEnd"/>
       <w:r>
         <w:rPr>
           <w:rFonts w:ascii="Arial" w:hAnsi="Arial" w:cs="Arial"/>
@@ -1419,12 +1530,21 @@
         </w:rPr>
         <w:t xml:space="preserve">, </w:t>
       </w:r>
-      <w:r>
-        <w:rPr>
-          <w:rFonts w:ascii="Arial" w:hAnsi="Arial" w:cs="Arial"/>
-          <w:sz w:val="22"/>
-        </w:rPr>
-        <w:t>Git, SDLC (Agile), and Raspberry Pi</w:t>
+      <w:proofErr w:type="spellStart"/>
+      <w:r>
+        <w:rPr>
+          <w:rFonts w:ascii="Arial" w:hAnsi="Arial" w:cs="Arial"/>
+          <w:sz w:val="22"/>
+        </w:rPr>
+        <w:t>Git</w:t>
+      </w:r>
+      <w:proofErr w:type="spellEnd"/>
+      <w:r>
+        <w:rPr>
+          <w:rFonts w:ascii="Arial" w:hAnsi="Arial" w:cs="Arial"/>
+          <w:sz w:val="22"/>
+        </w:rPr>
+        <w:t>, SDLC (Agile), and Raspberry Pi</w:t>
       </w:r>
     </w:p>
     <w:p>
@@ -1459,12 +1579,21 @@
         </w:rPr>
         <w:t xml:space="preserve"> </w:t>
       </w:r>
-      <w:r>
-        <w:rPr>
-          <w:rFonts w:ascii="Arial" w:hAnsi="Arial" w:cs="Arial"/>
-          <w:sz w:val="22"/>
-        </w:rPr>
-        <w:t>MySql,</w:t>
+      <w:proofErr w:type="spellStart"/>
+      <w:r>
+        <w:rPr>
+          <w:rFonts w:ascii="Arial" w:hAnsi="Arial" w:cs="Arial"/>
+          <w:sz w:val="22"/>
+        </w:rPr>
+        <w:t>MySql</w:t>
+      </w:r>
+      <w:proofErr w:type="spellEnd"/>
+      <w:r>
+        <w:rPr>
+          <w:rFonts w:ascii="Arial" w:hAnsi="Arial" w:cs="Arial"/>
+          <w:sz w:val="22"/>
+        </w:rPr>
+        <w:t>,</w:t>
       </w:r>
       <w:r>
         <w:rPr>
@@ -1573,7 +1702,23 @@
           <w:rFonts w:ascii="Arial" w:hAnsi="Arial" w:cs="Arial"/>
           <w:sz w:val="22"/>
         </w:rPr>
-        <w:t xml:space="preserve"> Python – Edx (March 2016)</w:t>
+        <w:t xml:space="preserve"> Python – </w:t>
+      </w:r>
+      <w:proofErr w:type="spellStart"/>
+      <w:r>
+        <w:rPr>
+          <w:rFonts w:ascii="Arial" w:hAnsi="Arial" w:cs="Arial"/>
+          <w:sz w:val="22"/>
+        </w:rPr>
+        <w:t>Edx</w:t>
+      </w:r>
+      <w:proofErr w:type="spellEnd"/>
+      <w:r>
+        <w:rPr>
+          <w:rFonts w:ascii="Arial" w:hAnsi="Arial" w:cs="Arial"/>
+          <w:sz w:val="22"/>
+        </w:rPr>
+        <w:t xml:space="preserve"> (March 2016)</w:t>
       </w:r>
     </w:p>
     <w:p>
@@ -2024,31 +2169,7 @@
             <w:rFonts w:ascii="Arial" w:hAnsi="Arial" w:cs="Arial"/>
             <w:b/>
           </w:rPr>
-          <w:t>http://32.208.103.211/flashAni</w:t>
-        </w:r>
-        <w:r>
-          <w:rPr>
-            <w:rStyle w:val="Hyperlink"/>
-            <w:rFonts w:ascii="Arial" w:hAnsi="Arial" w:cs="Arial"/>
-            <w:b/>
-          </w:rPr>
-          <w:t>m</w:t>
-        </w:r>
-        <w:r>
-          <w:rPr>
-            <w:rStyle w:val="Hyperlink"/>
-            <w:rFonts w:ascii="Arial" w:hAnsi="Arial" w:cs="Arial"/>
-            <w:b/>
-          </w:rPr>
-          <w:t>a</w:t>
-        </w:r>
-        <w:r>
-          <w:rPr>
-            <w:rStyle w:val="Hyperlink"/>
-            <w:rFonts w:ascii="Arial" w:hAnsi="Arial" w:cs="Arial"/>
-            <w:b/>
-          </w:rPr>
-          <w:t>tion</w:t>
+          <w:t>http://32.208.119.70/flashAnimation</w:t>
         </w:r>
       </w:hyperlink>
       <w:r>
@@ -2070,14 +2191,7 @@
           <w:rFonts w:ascii="Arial" w:hAnsi="Arial" w:cs="Arial"/>
           <w:sz w:val="22"/>
         </w:rPr>
-        <w:t>July</w:t>
-      </w:r>
-      <w:r>
-        <w:rPr>
-          <w:rFonts w:ascii="Arial" w:hAnsi="Arial" w:cs="Arial"/>
-          <w:sz w:val="22"/>
-        </w:rPr>
-        <w:t xml:space="preserve"> 2016</w:t>
+        <w:t>July 2016</w:t>
       </w:r>
     </w:p>
     <w:p>
@@ -2165,7 +2279,23 @@
           <w:rFonts w:ascii="Arial" w:hAnsi="Arial" w:cs="Arial"/>
           <w:sz w:val="22"/>
         </w:rPr>
-        <w:t xml:space="preserve"> Used: JavaScript, Adobe Flash, Ajax, PHP, Bootstrap, and MySql.</w:t>
+        <w:t xml:space="preserve"> Used: JavaScript, Adobe Flash, Ajax, PHP, Bootstrap, and </w:t>
+      </w:r>
+      <w:proofErr w:type="spellStart"/>
+      <w:r>
+        <w:rPr>
+          <w:rFonts w:ascii="Arial" w:hAnsi="Arial" w:cs="Arial"/>
+          <w:sz w:val="22"/>
+        </w:rPr>
+        <w:t>MySql</w:t>
+      </w:r>
+      <w:proofErr w:type="spellEnd"/>
+      <w:r>
+        <w:rPr>
+          <w:rFonts w:ascii="Arial" w:hAnsi="Arial" w:cs="Arial"/>
+          <w:sz w:val="22"/>
+        </w:rPr>
+        <w:t>.</w:t>
       </w:r>
     </w:p>
     <w:p>
@@ -2201,7 +2331,23 @@
           <w:rFonts w:ascii="Arial" w:hAnsi="Arial" w:cs="Arial"/>
           <w:b/>
         </w:rPr>
-        <w:t xml:space="preserve">Home Automation (IoT – </w:t>
+        <w:t>Home Automation (</w:t>
+      </w:r>
+      <w:proofErr w:type="spellStart"/>
+      <w:r>
+        <w:rPr>
+          <w:rFonts w:ascii="Arial" w:hAnsi="Arial" w:cs="Arial"/>
+          <w:b/>
+        </w:rPr>
+        <w:t>IoT</w:t>
+      </w:r>
+      <w:proofErr w:type="spellEnd"/>
+      <w:r>
+        <w:rPr>
+          <w:rFonts w:ascii="Arial" w:hAnsi="Arial" w:cs="Arial"/>
+          <w:b/>
+        </w:rPr>
+        <w:t xml:space="preserve"> – </w:t>
       </w:r>
       <w:hyperlink r:id="rId10" w:history="1">
         <w:r>
@@ -2210,7 +2356,7 @@
             <w:rFonts w:ascii="Arial" w:hAnsi="Arial" w:cs="Arial"/>
             <w:b/>
           </w:rPr>
-          <w:t>http://32.208.103.211:9898/</w:t>
+          <w:t>http://32.208.119.70:9898/</w:t>
         </w:r>
       </w:hyperlink>
       <w:r>
@@ -2218,14 +2364,7 @@
           <w:rFonts w:ascii="Arial" w:hAnsi="Arial" w:cs="Arial"/>
           <w:b/>
         </w:rPr>
-        <w:t xml:space="preserve">)              </w:t>
-      </w:r>
-      <w:r>
-        <w:rPr>
-          <w:rFonts w:ascii="Arial" w:hAnsi="Arial" w:cs="Arial"/>
-          <w:b/>
-        </w:rPr>
-        <w:t xml:space="preserve">     </w:t>
+        <w:t xml:space="preserve">)                   </w:t>
       </w:r>
       <w:r>
         <w:rPr>
@@ -2239,14 +2378,7 @@
           <w:rFonts w:ascii="Arial" w:hAnsi="Arial" w:cs="Arial"/>
           <w:b/>
         </w:rPr>
-        <w:t xml:space="preserve">   </w:t>
-      </w:r>
-      <w:r>
-        <w:rPr>
-          <w:rFonts w:ascii="Arial" w:hAnsi="Arial" w:cs="Arial"/>
-          <w:b/>
-        </w:rPr>
-        <w:t xml:space="preserve">                      </w:t>
+        <w:t xml:space="preserve">                         </w:t>
       </w:r>
       <w:r>
         <w:rPr>
@@ -2308,8 +2440,17 @@
           <w:rFonts w:ascii="Arial" w:hAnsi="Arial" w:cs="Arial"/>
           <w:sz w:val="22"/>
         </w:rPr>
-        <w:t>Tech. Used: Spring Boot, Hibernate, AJAX, JavaScript, Bootstrap, HTML, Pi4Led, Java2EE, and Mysql</w:t>
-      </w:r>
+        <w:t xml:space="preserve">Tech. Used: Spring Boot, Hibernate, AJAX, JavaScript, Bootstrap, HTML, Pi4Led, Java2EE, and </w:t>
+      </w:r>
+      <w:proofErr w:type="spellStart"/>
+      <w:r>
+        <w:rPr>
+          <w:rFonts w:ascii="Arial" w:hAnsi="Arial" w:cs="Arial"/>
+          <w:sz w:val="22"/>
+        </w:rPr>
+        <w:t>Mysql</w:t>
+      </w:r>
+      <w:proofErr w:type="spellEnd"/>
     </w:p>
     <w:p>
       <w:pPr>
@@ -2519,14 +2660,46 @@
           <w:rFonts w:ascii="Arial" w:hAnsi="Arial" w:cs="Arial"/>
           <w:sz w:val="22"/>
         </w:rPr>
-        <w:t xml:space="preserve"> Used: JavaFX, Java, MySql, PHP, Bootstrap, HTML, CSS, AngularJS</w:t>
-      </w:r>
-      <w:r>
-        <w:rPr>
-          <w:rFonts w:ascii="Arial" w:hAnsi="Arial" w:cs="Arial"/>
-          <w:sz w:val="22"/>
-        </w:rPr>
-        <w:t>, &amp; Linux (Rpi)</w:t>
+        <w:t xml:space="preserve"> Used: JavaFX, Java, </w:t>
+      </w:r>
+      <w:proofErr w:type="spellStart"/>
+      <w:r>
+        <w:rPr>
+          <w:rFonts w:ascii="Arial" w:hAnsi="Arial" w:cs="Arial"/>
+          <w:sz w:val="22"/>
+        </w:rPr>
+        <w:t>MySql</w:t>
+      </w:r>
+      <w:proofErr w:type="spellEnd"/>
+      <w:r>
+        <w:rPr>
+          <w:rFonts w:ascii="Arial" w:hAnsi="Arial" w:cs="Arial"/>
+          <w:sz w:val="22"/>
+        </w:rPr>
+        <w:t>, PHP, Bootstrap, HTML, CSS, AngularJS</w:t>
+      </w:r>
+      <w:r>
+        <w:rPr>
+          <w:rFonts w:ascii="Arial" w:hAnsi="Arial" w:cs="Arial"/>
+          <w:sz w:val="22"/>
+        </w:rPr>
+        <w:t>, &amp; Linux (</w:t>
+      </w:r>
+      <w:proofErr w:type="spellStart"/>
+      <w:r>
+        <w:rPr>
+          <w:rFonts w:ascii="Arial" w:hAnsi="Arial" w:cs="Arial"/>
+          <w:sz w:val="22"/>
+        </w:rPr>
+        <w:t>Rpi</w:t>
+      </w:r>
+      <w:proofErr w:type="spellEnd"/>
+      <w:r>
+        <w:rPr>
+          <w:rFonts w:ascii="Arial" w:hAnsi="Arial" w:cs="Arial"/>
+          <w:sz w:val="22"/>
+        </w:rPr>
+        <w:t>)</w:t>
       </w:r>
       <w:r>
         <w:rPr>
@@ -2574,14 +2747,30 @@
           <w:rFonts w:ascii="Arial" w:hAnsi="Arial" w:cs="Arial"/>
           <w:b/>
         </w:rPr>
-        <w:t>Weather Application (Pebble Smartwatch)</w:t>
-      </w:r>
-      <w:r>
-        <w:rPr>
-          <w:rFonts w:ascii="Arial" w:hAnsi="Arial" w:cs="Arial"/>
-          <w:b/>
-        </w:rPr>
-        <w:t xml:space="preserve">                                      </w:t>
+        <w:t xml:space="preserve">Weather Application (Pebble </w:t>
+      </w:r>
+      <w:proofErr w:type="gramStart"/>
+      <w:r>
+        <w:rPr>
+          <w:rFonts w:ascii="Arial" w:hAnsi="Arial" w:cs="Arial"/>
+          <w:b/>
+        </w:rPr>
+        <w:t>Smartwatch)</w:t>
+      </w:r>
+      <w:r>
+        <w:rPr>
+          <w:rFonts w:ascii="Arial" w:hAnsi="Arial" w:cs="Arial"/>
+          <w:b/>
+        </w:rPr>
+        <w:t xml:space="preserve">   </w:t>
+      </w:r>
+      <w:proofErr w:type="gramEnd"/>
+      <w:r>
+        <w:rPr>
+          <w:rFonts w:ascii="Arial" w:hAnsi="Arial" w:cs="Arial"/>
+          <w:b/>
+        </w:rPr>
+        <w:t xml:space="preserve">                                   </w:t>
       </w:r>
       <w:r>
         <w:rPr>
@@ -2995,8 +3184,17 @@
           <w:rFonts w:ascii="Arial" w:hAnsi="Arial" w:cs="Arial"/>
           <w:sz w:val="22"/>
         </w:rPr>
-        <w:t xml:space="preserve"> MySql</w:t>
-      </w:r>
+        <w:t xml:space="preserve"> </w:t>
+      </w:r>
+      <w:proofErr w:type="spellStart"/>
+      <w:r>
+        <w:rPr>
+          <w:rFonts w:ascii="Arial" w:hAnsi="Arial" w:cs="Arial"/>
+          <w:sz w:val="22"/>
+        </w:rPr>
+        <w:t>MySql</w:t>
+      </w:r>
+      <w:proofErr w:type="spellEnd"/>
       <w:r>
         <w:rPr>
           <w:rFonts w:ascii="Arial" w:hAnsi="Arial" w:cs="Arial"/>
@@ -3038,28 +3236,7 @@
           <w:rFonts w:ascii="Arial" w:hAnsi="Arial" w:cs="Arial"/>
           <w:b/>
         </w:rPr>
-        <w:t xml:space="preserve">Little Katie                                                                     </w:t>
-      </w:r>
-      <w:r>
-        <w:rPr>
-          <w:rFonts w:ascii="Arial" w:hAnsi="Arial" w:cs="Arial"/>
-          <w:b/>
-        </w:rPr>
-        <w:t xml:space="preserve">                                         </w:t>
-      </w:r>
-      <w:r>
-        <w:rPr>
-          <w:rFonts w:ascii="Arial" w:hAnsi="Arial" w:cs="Arial"/>
-          <w:b/>
-        </w:rPr>
-        <w:t xml:space="preserve">  </w:t>
-      </w:r>
-      <w:r>
-        <w:rPr>
-          <w:rFonts w:ascii="Arial" w:hAnsi="Arial" w:cs="Arial"/>
-          <w:b/>
-        </w:rPr>
-        <w:t xml:space="preserve"> </w:t>
+        <w:t xml:space="preserve">Little Katie                                                                                                                 </w:t>
       </w:r>
       <w:r>
         <w:rPr>
@@ -3201,21 +3378,7 @@
           <w:rFonts w:ascii="Arial" w:hAnsi="Arial" w:cs="Arial"/>
           <w:b/>
         </w:rPr>
-        <w:t>T</w:t>
-      </w:r>
-      <w:r>
-        <w:rPr>
-          <w:rFonts w:ascii="Arial" w:hAnsi="Arial" w:cs="Arial"/>
-          <w:b/>
-        </w:rPr>
-        <w:t>icket Management Application</w:t>
-      </w:r>
-      <w:r>
-        <w:rPr>
-          <w:rFonts w:ascii="Arial" w:hAnsi="Arial" w:cs="Arial"/>
-          <w:b/>
-        </w:rPr>
-        <w:t xml:space="preserve"> </w:t>
+        <w:t xml:space="preserve">Ticket Management Application </w:t>
       </w:r>
       <w:r>
         <w:rPr>
@@ -3243,14 +3406,7 @@
           <w:rFonts w:ascii="Arial" w:hAnsi="Arial" w:cs="Arial"/>
           <w:b/>
         </w:rPr>
-        <w:t xml:space="preserve">        </w:t>
-      </w:r>
-      <w:r>
-        <w:rPr>
-          <w:rFonts w:ascii="Arial" w:hAnsi="Arial" w:cs="Arial"/>
-          <w:b/>
-        </w:rPr>
-        <w:t xml:space="preserve">  </w:t>
+        <w:t xml:space="preserve">          </w:t>
       </w:r>
       <w:r>
         <w:rPr>
@@ -3360,14 +3516,23 @@
           <w:rFonts w:ascii="Arial" w:hAnsi="Arial" w:cs="Arial"/>
           <w:sz w:val="22"/>
         </w:rPr>
-        <w:t>Tech Used: Java and MySql.</w:t>
-      </w:r>
-      <w:r>
-        <w:rPr>
-          <w:rFonts w:ascii="Arial" w:hAnsi="Arial" w:cs="Arial"/>
-          <w:sz w:val="22"/>
-        </w:rPr>
-        <w:t xml:space="preserve">  </w:t>
+        <w:t xml:space="preserve">Tech Used: Java and </w:t>
+      </w:r>
+      <w:proofErr w:type="spellStart"/>
+      <w:r>
+        <w:rPr>
+          <w:rFonts w:ascii="Arial" w:hAnsi="Arial" w:cs="Arial"/>
+          <w:sz w:val="22"/>
+        </w:rPr>
+        <w:t>MySql</w:t>
+      </w:r>
+      <w:proofErr w:type="spellEnd"/>
+      <w:r>
+        <w:rPr>
+          <w:rFonts w:ascii="Arial" w:hAnsi="Arial" w:cs="Arial"/>
+          <w:sz w:val="22"/>
+        </w:rPr>
+        <w:t xml:space="preserve">.  </w:t>
       </w:r>
     </w:p>
     <w:p>
@@ -3421,14 +3586,7 @@
           <w:rFonts w:ascii="Arial" w:hAnsi="Arial" w:cs="Arial"/>
           <w:b/>
         </w:rPr>
-        <w:t xml:space="preserve"> Timer Application       </w:t>
-      </w:r>
-      <w:r>
-        <w:rPr>
-          <w:rFonts w:ascii="Arial" w:hAnsi="Arial" w:cs="Arial"/>
-          <w:b/>
-        </w:rPr>
-        <w:t xml:space="preserve">            </w:t>
+        <w:t xml:space="preserve"> Timer Application                   </w:t>
       </w:r>
       <w:r>
         <w:rPr>
@@ -3442,14 +3600,7 @@
           <w:rFonts w:ascii="Arial" w:hAnsi="Arial" w:cs="Arial"/>
           <w:b/>
         </w:rPr>
-        <w:t xml:space="preserve">                              </w:t>
-      </w:r>
-      <w:r>
-        <w:rPr>
-          <w:rFonts w:ascii="Arial" w:hAnsi="Arial" w:cs="Arial"/>
-          <w:b/>
-        </w:rPr>
-        <w:t xml:space="preserve">  </w:t>
+        <w:t xml:space="preserve">                                </w:t>
       </w:r>
       <w:r>
         <w:rPr>
@@ -3483,7 +3634,23 @@
           <w:rFonts w:ascii="Arial" w:hAnsi="Arial" w:cs="Arial"/>
           <w:sz w:val="22"/>
         </w:rPr>
-        <w:t xml:space="preserve">Created an iOs </w:t>
+        <w:t xml:space="preserve">Created an </w:t>
+      </w:r>
+      <w:proofErr w:type="spellStart"/>
+      <w:r>
+        <w:rPr>
+          <w:rFonts w:ascii="Arial" w:hAnsi="Arial" w:cs="Arial"/>
+          <w:sz w:val="22"/>
+        </w:rPr>
+        <w:t>iOs</w:t>
+      </w:r>
+      <w:proofErr w:type="spellEnd"/>
+      <w:r>
+        <w:rPr>
+          <w:rFonts w:ascii="Arial" w:hAnsi="Arial" w:cs="Arial"/>
+          <w:sz w:val="22"/>
+        </w:rPr>
+        <w:t xml:space="preserve"> </w:t>
       </w:r>
       <w:r>
         <w:rPr>
@@ -3524,8 +3691,17 @@
           <w:rFonts w:ascii="Arial" w:hAnsi="Arial" w:cs="Arial"/>
           <w:sz w:val="22"/>
         </w:rPr>
-        <w:t>Objective C on XCode</w:t>
-      </w:r>
+        <w:t xml:space="preserve">Objective C on </w:t>
+      </w:r>
+      <w:proofErr w:type="spellStart"/>
+      <w:r>
+        <w:rPr>
+          <w:rFonts w:ascii="Arial" w:hAnsi="Arial" w:cs="Arial"/>
+          <w:sz w:val="22"/>
+        </w:rPr>
+        <w:t>XCode</w:t>
+      </w:r>
+      <w:proofErr w:type="spellEnd"/>
       <w:r>
         <w:rPr>
           <w:rFonts w:ascii="Arial" w:hAnsi="Arial" w:cs="Arial"/>
@@ -3570,14 +3746,7 @@
           <w:rFonts w:ascii="Arial" w:hAnsi="Arial" w:cs="Arial"/>
           <w:b/>
         </w:rPr>
-        <w:t>Sign Up Page for Client Website</w:t>
-      </w:r>
-      <w:r>
-        <w:rPr>
-          <w:rFonts w:ascii="Arial" w:hAnsi="Arial" w:cs="Arial"/>
-          <w:b/>
-        </w:rPr>
-        <w:t xml:space="preserve"> </w:t>
+        <w:t xml:space="preserve">Sign Up Page for Client Website </w:t>
       </w:r>
       <w:r>
         <w:rPr>
@@ -3619,14 +3788,7 @@
           <w:rFonts w:ascii="Arial" w:hAnsi="Arial" w:cs="Arial"/>
           <w:sz w:val="22"/>
         </w:rPr>
-        <w:t>July</w:t>
-      </w:r>
-      <w:r>
-        <w:rPr>
-          <w:rFonts w:ascii="Arial" w:hAnsi="Arial" w:cs="Arial"/>
-          <w:sz w:val="22"/>
-        </w:rPr>
-        <w:t xml:space="preserve"> 2014</w:t>
+        <w:t>July 2014</w:t>
       </w:r>
     </w:p>
     <w:p>
@@ -3751,14 +3913,7 @@
           <w:rFonts w:ascii="Arial" w:hAnsi="Arial" w:cs="Arial"/>
           <w:b/>
         </w:rPr>
-        <w:t xml:space="preserve"> </w:t>
-      </w:r>
-      <w:r>
-        <w:rPr>
-          <w:rFonts w:ascii="Arial" w:hAnsi="Arial" w:cs="Arial"/>
-          <w:b/>
-        </w:rPr>
-        <w:t>(A N D Technologies Pvt. Ltd.)</w:t>
+        <w:t xml:space="preserve"> (A N D Technologies Pvt. Ltd.)</w:t>
       </w:r>
       <w:r>
         <w:rPr>
@@ -3840,7 +3995,23 @@
           <w:rFonts w:ascii="Arial" w:hAnsi="Arial" w:cs="Arial"/>
           <w:sz w:val="22"/>
         </w:rPr>
-        <w:t>My work was mainly with creating a database and interfacing it with LabView.</w:t>
+        <w:t xml:space="preserve">My work was mainly with creating a database and interfacing it with </w:t>
+      </w:r>
+      <w:proofErr w:type="spellStart"/>
+      <w:r>
+        <w:rPr>
+          <w:rFonts w:ascii="Arial" w:hAnsi="Arial" w:cs="Arial"/>
+          <w:sz w:val="22"/>
+        </w:rPr>
+        <w:t>LabView</w:t>
+      </w:r>
+      <w:proofErr w:type="spellEnd"/>
+      <w:r>
+        <w:rPr>
+          <w:rFonts w:ascii="Arial" w:hAnsi="Arial" w:cs="Arial"/>
+          <w:sz w:val="22"/>
+        </w:rPr>
+        <w:t>.</w:t>
       </w:r>
     </w:p>
     <w:p>
@@ -3860,7 +4031,23 @@
           <w:rFonts w:ascii="Arial" w:hAnsi="Arial" w:cs="Arial"/>
           <w:sz w:val="22"/>
         </w:rPr>
-        <w:t>Technologies Used: National Instruments LabView, MS SQL Server.</w:t>
+        <w:t xml:space="preserve">Technologies Used: National Instruments </w:t>
+      </w:r>
+      <w:proofErr w:type="spellStart"/>
+      <w:r>
+        <w:rPr>
+          <w:rFonts w:ascii="Arial" w:hAnsi="Arial" w:cs="Arial"/>
+          <w:sz w:val="22"/>
+        </w:rPr>
+        <w:t>LabView</w:t>
+      </w:r>
+      <w:proofErr w:type="spellEnd"/>
+      <w:r>
+        <w:rPr>
+          <w:rFonts w:ascii="Arial" w:hAnsi="Arial" w:cs="Arial"/>
+          <w:sz w:val="22"/>
+        </w:rPr>
+        <w:t>, MS SQL Server.</w:t>
       </w:r>
     </w:p>
     <w:p>
@@ -4065,19 +4252,21 @@
         </w:rPr>
         <w:t xml:space="preserve">  </w:t>
       </w:r>
-      <w:r>
-        <w:rPr>
-          <w:rFonts w:ascii="Arial" w:hAnsi="Arial" w:cs="Arial"/>
-          <w:b/>
-        </w:rPr>
-        <w:t>LabView Controlled Thermal Kiln</w:t>
-      </w:r>
-      <w:r>
-        <w:rPr>
-          <w:rFonts w:ascii="Arial" w:hAnsi="Arial" w:cs="Arial"/>
-          <w:b/>
-        </w:rPr>
-        <w:t xml:space="preserve">                   </w:t>
+      <w:proofErr w:type="spellStart"/>
+      <w:r>
+        <w:rPr>
+          <w:rFonts w:ascii="Arial" w:hAnsi="Arial" w:cs="Arial"/>
+          <w:b/>
+        </w:rPr>
+        <w:t>LabView</w:t>
+      </w:r>
+      <w:proofErr w:type="spellEnd"/>
+      <w:r>
+        <w:rPr>
+          <w:rFonts w:ascii="Arial" w:hAnsi="Arial" w:cs="Arial"/>
+          <w:b/>
+        </w:rPr>
+        <w:t xml:space="preserve"> Controlled Thermal Kiln                   </w:t>
       </w:r>
       <w:r>
         <w:rPr>
@@ -4091,14 +4280,7 @@
           <w:rFonts w:ascii="Arial" w:hAnsi="Arial" w:cs="Arial"/>
           <w:b/>
         </w:rPr>
-        <w:t xml:space="preserve">                      </w:t>
-      </w:r>
-      <w:r>
-        <w:rPr>
-          <w:rFonts w:ascii="Arial" w:hAnsi="Arial" w:cs="Arial"/>
-          <w:b/>
-        </w:rPr>
-        <w:t xml:space="preserve">                            </w:t>
+        <w:t xml:space="preserve">                                                  </w:t>
       </w:r>
       <w:r>
         <w:rPr>
@@ -4160,7 +4342,23 @@
           <w:rFonts w:ascii="Arial" w:hAnsi="Arial" w:cs="Arial"/>
           <w:sz w:val="22"/>
         </w:rPr>
-        <w:t>using LabView (Graphical Programming used at industries to automate large machines)</w:t>
+        <w:t xml:space="preserve">using </w:t>
+      </w:r>
+      <w:proofErr w:type="spellStart"/>
+      <w:r>
+        <w:rPr>
+          <w:rFonts w:ascii="Arial" w:hAnsi="Arial" w:cs="Arial"/>
+          <w:sz w:val="22"/>
+        </w:rPr>
+        <w:t>LabView</w:t>
+      </w:r>
+      <w:proofErr w:type="spellEnd"/>
+      <w:r>
+        <w:rPr>
+          <w:rFonts w:ascii="Arial" w:hAnsi="Arial" w:cs="Arial"/>
+          <w:sz w:val="22"/>
+        </w:rPr>
+        <w:t xml:space="preserve"> (Graphical Programming used at industries to automate large machines)</w:t>
       </w:r>
       <w:r>
         <w:rPr>
@@ -4217,29 +4415,29 @@
         </w:rPr>
         <w:t>are</w:t>
       </w:r>
-      <w:r>
-        <w:rPr>
-          <w:rFonts w:ascii="Arial" w:hAnsi="Arial" w:cs="Arial"/>
-          <w:sz w:val="22"/>
-        </w:rPr>
-        <w:t xml:space="preserve"> </w:t>
-      </w:r>
-      <w:r>
-        <w:rPr>
-          <w:rFonts w:ascii="Arial" w:hAnsi="Arial" w:cs="Arial"/>
-          <w:sz w:val="22"/>
-        </w:rPr>
-        <w:t>gone</w:t>
-      </w:r>
-      <w:r>
-        <w:rPr>
-          <w:rFonts w:ascii="Arial" w:hAnsi="Arial" w:cs="Arial"/>
-          <w:sz w:val="22"/>
-        </w:rPr>
-        <w:t>.</w:t>
-      </w:r>
       <w:bookmarkStart w:id="0" w:name="_GoBack"/>
       <w:bookmarkEnd w:id="0"/>
+      <w:r>
+        <w:rPr>
+          <w:rFonts w:ascii="Arial" w:hAnsi="Arial" w:cs="Arial"/>
+          <w:sz w:val="22"/>
+        </w:rPr>
+        <w:t xml:space="preserve"> </w:t>
+      </w:r>
+      <w:r>
+        <w:rPr>
+          <w:rFonts w:ascii="Arial" w:hAnsi="Arial" w:cs="Arial"/>
+          <w:sz w:val="22"/>
+        </w:rPr>
+        <w:t>gone</w:t>
+      </w:r>
+      <w:r>
+        <w:rPr>
+          <w:rFonts w:ascii="Arial" w:hAnsi="Arial" w:cs="Arial"/>
+          <w:sz w:val="22"/>
+        </w:rPr>
+        <w:t>.</w:t>
+      </w:r>
     </w:p>
     <w:sectPr>
       <w:pgSz w:w="11900" w:h="16840"/>
@@ -4252,7 +4450,7 @@
 </file>
 
 <file path=word/numbering.xml><?xml version="1.0" encoding="utf-8"?>
-<w:numbering xmlns:wpc="http://schemas.microsoft.com/office/word/2010/wordprocessingCanvas" xmlns:mc="http://schemas.openxmlformats.org/markup-compatibility/2006" xmlns:o="urn:schemas-microsoft-com:office:office" xmlns:r="http://schemas.openxmlformats.org/officeDocument/2006/relationships" xmlns:m="http://schemas.openxmlformats.org/officeDocument/2006/math" xmlns:v="urn:schemas-microsoft-com:vml" xmlns:wp14="http://schemas.microsoft.com/office/word/2010/wordprocessingDrawing" xmlns:wp="http://schemas.openxmlformats.org/drawingml/2006/wordprocessingDrawing" xmlns:w10="urn:schemas-microsoft-com:office:word" xmlns:w="http://schemas.openxmlformats.org/wordprocessingml/2006/main" xmlns:w14="http://schemas.microsoft.com/office/word/2010/wordml" xmlns:w15="http://schemas.microsoft.com/office/word/2012/wordml" xmlns:wpg="http://schemas.microsoft.com/office/word/2010/wordprocessingGroup" xmlns:wpi="http://schemas.microsoft.com/office/word/2010/wordprocessingInk" xmlns:wne="http://schemas.microsoft.com/office/word/2006/wordml" xmlns:wps="http://schemas.microsoft.com/office/word/2010/wordprocessingShape" mc:Ignorable="w14 w15 wp14">
+<w:numbering xmlns:wpc="http://schemas.microsoft.com/office/word/2010/wordprocessingCanvas" xmlns:cx="http://schemas.microsoft.com/office/drawing/2014/chartex" xmlns:cx1="http://schemas.microsoft.com/office/drawing/2015/9/8/chartex" xmlns:cx2="http://schemas.microsoft.com/office/drawing/2015/10/21/chartex" xmlns:mc="http://schemas.openxmlformats.org/markup-compatibility/2006" xmlns:o="urn:schemas-microsoft-com:office:office" xmlns:r="http://schemas.openxmlformats.org/officeDocument/2006/relationships" xmlns:m="http://schemas.openxmlformats.org/officeDocument/2006/math" xmlns:v="urn:schemas-microsoft-com:vml" xmlns:wp14="http://schemas.microsoft.com/office/word/2010/wordprocessingDrawing" xmlns:wp="http://schemas.openxmlformats.org/drawingml/2006/wordprocessingDrawing" xmlns:w10="urn:schemas-microsoft-com:office:word" xmlns:w="http://schemas.openxmlformats.org/wordprocessingml/2006/main" xmlns:w14="http://schemas.microsoft.com/office/word/2010/wordml" xmlns:w15="http://schemas.microsoft.com/office/word/2012/wordml" xmlns:w16se="http://schemas.microsoft.com/office/word/2015/wordml/symex" xmlns:wpg="http://schemas.microsoft.com/office/word/2010/wordprocessingGroup" xmlns:wpi="http://schemas.microsoft.com/office/word/2010/wordprocessingInk" xmlns:wne="http://schemas.microsoft.com/office/word/2006/wordml" xmlns:wps="http://schemas.microsoft.com/office/word/2010/wordprocessingShape" mc:Ignorable="w14 w15 w16se wp14">
   <w:abstractNum w:abstractNumId="0" w15:restartNumberingAfterBreak="0">
     <w:nsid w:val="00000001"/>
     <w:multiLevelType w:val="hybridMultilevel"/>
@@ -8490,7 +8688,7 @@
 </file>
 
 <file path=word/styles.xml><?xml version="1.0" encoding="utf-8"?>
-<w:styles xmlns:mc="http://schemas.openxmlformats.org/markup-compatibility/2006" xmlns:r="http://schemas.openxmlformats.org/officeDocument/2006/relationships" xmlns:w="http://schemas.openxmlformats.org/wordprocessingml/2006/main" xmlns:w14="http://schemas.microsoft.com/office/word/2010/wordml" xmlns:w15="http://schemas.microsoft.com/office/word/2012/wordml" mc:Ignorable="w14 w15">
+<w:styles xmlns:mc="http://schemas.openxmlformats.org/markup-compatibility/2006" xmlns:r="http://schemas.openxmlformats.org/officeDocument/2006/relationships" xmlns:w="http://schemas.openxmlformats.org/wordprocessingml/2006/main" xmlns:w14="http://schemas.microsoft.com/office/word/2010/wordml" xmlns:w15="http://schemas.microsoft.com/office/word/2012/wordml" xmlns:w16se="http://schemas.microsoft.com/office/word/2015/wordml/symex" mc:Ignorable="w14 w15 w16se">
   <w:docDefaults>
     <w:rPrDefault>
       <w:rPr>
@@ -8502,7 +8700,7 @@
     </w:rPrDefault>
     <w:pPrDefault/>
   </w:docDefaults>
-  <w:latentStyles w:defLockedState="0" w:defUIPriority="99" w:defSemiHidden="0" w:defUnhideWhenUsed="0" w:defQFormat="0" w:count="371">
+  <w:latentStyles w:defLockedState="0" w:defUIPriority="99" w:defSemiHidden="0" w:defUnhideWhenUsed="0" w:defQFormat="0" w:count="372">
     <w:lsdException w:name="Normal" w:uiPriority="0" w:qFormat="1"/>
     <w:lsdException w:name="heading 1" w:uiPriority="9" w:qFormat="1"/>
     <w:lsdException w:name="heading 2" w:semiHidden="1" w:uiPriority="9" w:unhideWhenUsed="1" w:qFormat="1"/>
@@ -8874,6 +9072,7 @@
     <w:lsdException w:name="List Table 5 Dark Accent 6" w:uiPriority="50"/>
     <w:lsdException w:name="List Table 6 Colorful Accent 6" w:uiPriority="51"/>
     <w:lsdException w:name="List Table 7 Colorful Accent 6" w:uiPriority="52"/>
+    <w:lsdException w:name="Mention" w:semiHidden="1" w:unhideWhenUsed="1"/>
   </w:latentStyles>
   <w:style w:type="paragraph" w:default="1" w:styleId="Normal">
     <w:name w:val="Normal"/>
@@ -9497,7 +9696,7 @@
 </file>
 
 <file path=customXml/itemProps1.xml><?xml version="1.0" encoding="utf-8"?>
-<ds:datastoreItem xmlns:ds="http://schemas.openxmlformats.org/officeDocument/2006/customXml" ds:itemID="{A2523BDE-5A8B-452F-85E5-AFB0EB0D9F3E}">
+<ds:datastoreItem xmlns:ds="http://schemas.openxmlformats.org/officeDocument/2006/customXml" ds:itemID="{49375F9A-9F9C-4B53-A9E0-A31069344726}">
   <ds:schemaRefs>
     <ds:schemaRef ds:uri="http://schemas.openxmlformats.org/officeDocument/2006/bibliography"/>
   </ds:schemaRefs>

</xml_diff>